<commit_message>
Checks & install missing packages automatically
</commit_message>
<xml_diff>
--- a/readme.docx
+++ b/readme.docx
@@ -199,6 +199,95 @@
     </w:p>
     <w:p>
       <w:pPr>
+        <w:pStyle w:val="NormalWeb"/>
+        <w:numPr>
+          <w:ilvl w:val="0"/>
+          <w:numId w:val="2"/>
+        </w:numPr>
+        <w:shd w:val="clear" w:color="auto" w:fill="FFFFFF"/>
+        <w:spacing w:before="0" w:beforeAutospacing="0" w:after="240" w:afterAutospacing="0"/>
+        <w:rPr>
+          <w:rFonts w:ascii="Segoe UI" w:hAnsi="Segoe UI" w:cs="Segoe UI"/>
+          <w:color w:val="1F2328"/>
+        </w:rPr>
+      </w:pPr>
+      <w:r>
+        <w:rPr>
+          <w:rStyle w:val="Strong"/>
+          <w:rFonts w:ascii="Segoe UI" w:hAnsi="Segoe UI" w:cs="Segoe UI"/>
+          <w:color w:val="1F2328"/>
+        </w:rPr>
+        <w:t>APSIMX download</w:t>
+      </w:r>
+      <w:r>
+        <w:rPr>
+          <w:rFonts w:ascii="Segoe UI" w:hAnsi="Segoe UI" w:cs="Segoe UI"/>
+          <w:color w:val="1F2328"/>
+        </w:rPr>
+        <w:t>: </w:t>
+      </w:r>
+      <w:hyperlink r:id="rId6" w:history="1">
+        <w:r>
+          <w:rPr>
+            <w:rStyle w:val="Hyperlink"/>
+            <w:rFonts w:ascii="Segoe UI" w:hAnsi="Segoe UI" w:cs="Segoe UI"/>
+          </w:rPr>
+          <w:t>https://www.apsim.info/download-apsim/</w:t>
+        </w:r>
+      </w:hyperlink>
+    </w:p>
+    <w:p>
+      <w:pPr>
+        <w:numPr>
+          <w:ilvl w:val="0"/>
+          <w:numId w:val="2"/>
+        </w:numPr>
+      </w:pPr>
+      <w:r>
+        <w:t>APSIM requires the following</w:t>
+      </w:r>
+    </w:p>
+    <w:p>
+      <w:pPr>
+        <w:pStyle w:val="NormalWeb"/>
+        <w:numPr>
+          <w:ilvl w:val="0"/>
+          <w:numId w:val="2"/>
+        </w:numPr>
+        <w:shd w:val="clear" w:color="auto" w:fill="FFFFFF"/>
+        <w:spacing w:before="0" w:beforeAutospacing="0" w:after="240" w:afterAutospacing="0"/>
+        <w:rPr>
+          <w:rFonts w:ascii="Segoe UI" w:hAnsi="Segoe UI" w:cs="Segoe UI"/>
+          <w:color w:val="1F2328"/>
+        </w:rPr>
+      </w:pPr>
+      <w:r>
+        <w:rPr>
+          <w:rStyle w:val="Strong"/>
+          <w:rFonts w:ascii="Segoe UI" w:hAnsi="Segoe UI" w:cs="Segoe UI"/>
+          <w:color w:val="1F2328"/>
+        </w:rPr>
+        <w:t>.Net Core download for Mac</w:t>
+      </w:r>
+      <w:r>
+        <w:rPr>
+          <w:rFonts w:ascii="Segoe UI" w:hAnsi="Segoe UI" w:cs="Segoe UI"/>
+          <w:color w:val="1F2328"/>
+        </w:rPr>
+        <w:t>: </w:t>
+      </w:r>
+      <w:hyperlink r:id="rId7" w:history="1">
+        <w:r>
+          <w:rPr>
+            <w:rStyle w:val="Hyperlink"/>
+            <w:rFonts w:ascii="Segoe UI" w:hAnsi="Segoe UI" w:cs="Segoe UI"/>
+          </w:rPr>
+          <w:t>https://dotnet.microsoft.com/download</w:t>
+        </w:r>
+      </w:hyperlink>
+    </w:p>
+    <w:p>
+      <w:pPr>
         <w:numPr>
           <w:ilvl w:val="0"/>
           <w:numId w:val="2"/>
@@ -253,6 +342,7 @@
         </w:numPr>
       </w:pPr>
       <w:r>
+        <w:lastRenderedPageBreak/>
         <w:t xml:space="preserve">Import the </w:t>
       </w:r>
       <w:r>
@@ -293,7 +383,6 @@
         </w:numPr>
       </w:pPr>
       <w:r>
-        <w:lastRenderedPageBreak/>
         <w:t>Specify the start and end dates, watershed feature class layer, and cell sampling resolution</w:t>
       </w:r>
     </w:p>
@@ -402,7 +491,23 @@
           <w:sz w:val="23"/>
           <w:szCs w:val="23"/>
         </w:rPr>
-        <w:t>Do not use the online databases/folders such as cybox, or one drive as these may slow down the processing speed</w:t>
+        <w:t xml:space="preserve">Do not use the online databases/folders such as </w:t>
+      </w:r>
+      <w:proofErr w:type="spellStart"/>
+      <w:r>
+        <w:rPr>
+          <w:sz w:val="23"/>
+          <w:szCs w:val="23"/>
+        </w:rPr>
+        <w:t>cybox</w:t>
+      </w:r>
+      <w:proofErr w:type="spellEnd"/>
+      <w:r>
+        <w:rPr>
+          <w:sz w:val="23"/>
+          <w:szCs w:val="23"/>
+        </w:rPr>
+        <w:t>, or one drive as these may slow down the processing speed</w:t>
       </w:r>
     </w:p>
     <w:p>
@@ -470,62 +575,71 @@
         </w:rPr>
         <w:t>\</w:t>
       </w:r>
+      <w:proofErr w:type="spellStart"/>
       <w:r>
         <w:rPr>
           <w:sz w:val="22"/>
           <w:szCs w:val="22"/>
         </w:rPr>
-        <w:t>python_toolbox_apsim\Application</w:t>
-      </w:r>
+        <w:t>python_toolbox_apsim</w:t>
+      </w:r>
+      <w:proofErr w:type="spellEnd"/>
       <w:r>
         <w:rPr>
           <w:sz w:val="22"/>
           <w:szCs w:val="22"/>
         </w:rPr>
-        <w:t xml:space="preserve"> </w:t>
-      </w:r>
-    </w:p>
-    <w:p>
-      <w:pPr>
-        <w:pStyle w:val="Default"/>
+        <w:t>\Application</w:t>
+      </w:r>
+      <w:r>
         <w:rPr>
           <w:sz w:val="22"/>
           <w:szCs w:val="22"/>
         </w:rPr>
-      </w:pPr>
-      <w:r>
+        <w:t xml:space="preserve"> </w:t>
+      </w:r>
+    </w:p>
+    <w:p>
+      <w:pPr>
+        <w:pStyle w:val="Default"/>
         <w:rPr>
           <w:sz w:val="22"/>
           <w:szCs w:val="22"/>
         </w:rPr>
-        <w:t xml:space="preserve"> Correct pathname: C:\DATA\</w:t>
-      </w:r>
+      </w:pPr>
       <w:r>
         <w:rPr>
           <w:sz w:val="22"/>
           <w:szCs w:val="22"/>
         </w:rPr>
-        <w:t>APSIMtool</w:t>
+        <w:t xml:space="preserve"> Correct pathname: C:\DATA\</w:t>
       </w:r>
       <w:r>
         <w:rPr>
           <w:sz w:val="22"/>
           <w:szCs w:val="22"/>
         </w:rPr>
-        <w:t>_Testing\</w:t>
+        <w:t>APSIMtool</w:t>
       </w:r>
       <w:r>
         <w:rPr>
           <w:sz w:val="22"/>
           <w:szCs w:val="22"/>
         </w:rPr>
-        <w:t>python_toolbox_apsim\Application</w:t>
+        <w:t>_Testing\</w:t>
       </w:r>
       <w:r>
         <w:rPr>
           <w:sz w:val="22"/>
           <w:szCs w:val="22"/>
         </w:rPr>
+        <w:t>python_toolbox_apsim\Application</w:t>
+      </w:r>
+      <w:r>
+        <w:rPr>
+          <w:sz w:val="22"/>
+          <w:szCs w:val="22"/>
+        </w:rPr>
         <w:t xml:space="preserve"> </w:t>
       </w:r>
     </w:p>
@@ -577,8 +691,25 @@
           <w:sz w:val="23"/>
           <w:szCs w:val="23"/>
         </w:rPr>
-        <w:t>/ Application/BaseAPSIM/</w:t>
-      </w:r>
+        <w:t>/ Application/</w:t>
+      </w:r>
+      <w:proofErr w:type="spellStart"/>
+      <w:r>
+        <w:rPr>
+          <w:sz w:val="23"/>
+          <w:szCs w:val="23"/>
+        </w:rPr>
+        <w:t>BaseAPSIM</w:t>
+      </w:r>
+      <w:proofErr w:type="spellEnd"/>
+      <w:r>
+        <w:rPr>
+          <w:sz w:val="23"/>
+          <w:szCs w:val="23"/>
+        </w:rPr>
+        <w:t>/</w:t>
+      </w:r>
+      <w:proofErr w:type="spellStart"/>
       <w:r>
         <w:rPr>
           <w:sz w:val="23"/>
@@ -591,7 +722,15 @@
           <w:sz w:val="23"/>
           <w:szCs w:val="23"/>
         </w:rPr>
-        <w:t>.apsimx.</w:t>
+        <w:t>.apsimx</w:t>
+      </w:r>
+      <w:proofErr w:type="spellEnd"/>
+      <w:r>
+        <w:rPr>
+          <w:sz w:val="23"/>
+          <w:szCs w:val="23"/>
+        </w:rPr>
+        <w:t>.</w:t>
       </w:r>
     </w:p>
     <w:p>
@@ -1584,6 +1723,32 @@
       <w:szCs w:val="24"/>
     </w:rPr>
   </w:style>
+  <w:style w:type="paragraph" w:styleId="NormalWeb">
+    <w:name w:val="Normal (Web)"/>
+    <w:basedOn w:val="Normal"/>
+    <w:uiPriority w:val="99"/>
+    <w:unhideWhenUsed/>
+    <w:rsid w:val="005234C1"/>
+    <w:pPr>
+      <w:spacing w:before="100" w:beforeAutospacing="1" w:after="100" w:afterAutospacing="1" w:line="240" w:lineRule="auto"/>
+    </w:pPr>
+    <w:rPr>
+      <w:rFonts w:ascii="Times New Roman" w:eastAsia="Times New Roman" w:hAnsi="Times New Roman" w:cs="Times New Roman"/>
+      <w:sz w:val="24"/>
+      <w:szCs w:val="24"/>
+    </w:rPr>
+  </w:style>
+  <w:style w:type="character" w:styleId="Strong">
+    <w:name w:val="Strong"/>
+    <w:basedOn w:val="DefaultParagraphFont"/>
+    <w:uiPriority w:val="22"/>
+    <w:qFormat/>
+    <w:rsid w:val="005234C1"/>
+    <w:rPr>
+      <w:b/>
+      <w:bCs/>
+    </w:rPr>
+  </w:style>
 </w:styles>
 </file>
 

</xml_diff>